<commit_message>
Update VERSION 1 Récolte des besoins.docx
</commit_message>
<xml_diff>
--- a/DOSSIER_06_BASE_DE_DONNEES/MICKAEL TP Hébergement social/VERSION 1 Récolte des besoins.docx
+++ b/DOSSIER_06_BASE_DE_DONNEES/MICKAEL TP Hébergement social/VERSION 1 Récolte des besoins.docx
@@ -134,27 +134,15 @@
           <w:lang w:eastAsia="fr-FR"/>
         </w:rPr>
       </w:pPr>
-      <w:proofErr w:type="gramStart"/>
-      <w:r>
-        <w:rPr>
-          <w:rFonts w:ascii="Helvetica" w:eastAsia="Times New Roman" w:hAnsi="Helvetica" w:cs="Times New Roman"/>
-          <w:color w:val="111111"/>
-          <w:sz w:val="21"/>
-          <w:szCs w:val="21"/>
-          <w:lang w:eastAsia="fr-FR"/>
-        </w:rPr>
-        <w:t>des</w:t>
-      </w:r>
-      <w:proofErr w:type="gramEnd"/>
-      <w:r>
-        <w:rPr>
-          <w:rFonts w:ascii="Helvetica" w:eastAsia="Times New Roman" w:hAnsi="Helvetica" w:cs="Times New Roman"/>
-          <w:color w:val="111111"/>
-          <w:sz w:val="21"/>
-          <w:szCs w:val="21"/>
-          <w:lang w:eastAsia="fr-FR"/>
-        </w:rPr>
-        <w:t xml:space="preserve"> employés (cuisiniers, techniciens…)</w:t>
+      <w:r>
+        <w:rPr>
+          <w:rFonts w:ascii="Helvetica" w:eastAsia="Times New Roman" w:hAnsi="Helvetica" w:cs="Times New Roman"/>
+          <w:color w:val="111111"/>
+          <w:sz w:val="21"/>
+          <w:szCs w:val="21"/>
+          <w:lang w:eastAsia="fr-FR"/>
+        </w:rPr>
+        <w:t>des employés (cuisiniers, techniciens…)</w:t>
       </w:r>
     </w:p>
     <w:p>
@@ -172,27 +160,15 @@
           <w:lang w:eastAsia="fr-FR"/>
         </w:rPr>
       </w:pPr>
-      <w:proofErr w:type="gramStart"/>
-      <w:r>
-        <w:rPr>
-          <w:rFonts w:ascii="Helvetica" w:eastAsia="Times New Roman" w:hAnsi="Helvetica" w:cs="Times New Roman"/>
-          <w:color w:val="111111"/>
-          <w:sz w:val="21"/>
-          <w:szCs w:val="21"/>
-          <w:lang w:eastAsia="fr-FR"/>
-        </w:rPr>
-        <w:t>des</w:t>
-      </w:r>
-      <w:proofErr w:type="gramEnd"/>
-      <w:r>
-        <w:rPr>
-          <w:rFonts w:ascii="Helvetica" w:eastAsia="Times New Roman" w:hAnsi="Helvetica" w:cs="Times New Roman"/>
-          <w:color w:val="111111"/>
-          <w:sz w:val="21"/>
-          <w:szCs w:val="21"/>
-          <w:lang w:eastAsia="fr-FR"/>
-        </w:rPr>
-        <w:t xml:space="preserve"> intervenants (éducateurs, médecins)</w:t>
+      <w:r>
+        <w:rPr>
+          <w:rFonts w:ascii="Helvetica" w:eastAsia="Times New Roman" w:hAnsi="Helvetica" w:cs="Times New Roman"/>
+          <w:color w:val="111111"/>
+          <w:sz w:val="21"/>
+          <w:szCs w:val="21"/>
+          <w:lang w:eastAsia="fr-FR"/>
+        </w:rPr>
+        <w:t>des intervenants (éducateurs, médecins)</w:t>
       </w:r>
     </w:p>
     <w:p>
@@ -428,7 +404,175 @@
           <w:szCs w:val="21"/>
           <w:lang w:eastAsia="fr-FR"/>
         </w:rPr>
-        <w:t>Une activité est référencée par son intitulé, un créneau horaire (date, heure début, heure de fin) et un nombre de participants minimum et maximum. Le nombre de participants ne peut être ni inférieur à 3 ni supérieur à 20.</w:t>
+        <w:t xml:space="preserve">Une </w:t>
+      </w:r>
+      <w:r>
+        <w:rPr>
+          <w:rFonts w:ascii="Helvetica" w:eastAsia="Times New Roman" w:hAnsi="Helvetica" w:cs="Times New Roman"/>
+          <w:color w:val="111111"/>
+          <w:sz w:val="21"/>
+          <w:szCs w:val="21"/>
+          <w:highlight w:val="green"/>
+          <w:lang w:eastAsia="fr-FR"/>
+        </w:rPr>
+        <w:t>activité</w:t>
+      </w:r>
+      <w:r>
+        <w:rPr>
+          <w:rFonts w:ascii="Helvetica" w:eastAsia="Times New Roman" w:hAnsi="Helvetica" w:cs="Times New Roman"/>
+          <w:color w:val="111111"/>
+          <w:sz w:val="21"/>
+          <w:szCs w:val="21"/>
+          <w:lang w:eastAsia="fr-FR"/>
+        </w:rPr>
+        <w:t xml:space="preserve"> est référencée par son </w:t>
+      </w:r>
+      <w:r>
+        <w:rPr>
+          <w:rFonts w:ascii="Helvetica" w:eastAsia="Times New Roman" w:hAnsi="Helvetica" w:cs="Times New Roman"/>
+          <w:color w:val="111111"/>
+          <w:sz w:val="21"/>
+          <w:szCs w:val="21"/>
+          <w:highlight w:val="yellow"/>
+          <w:lang w:eastAsia="fr-FR"/>
+        </w:rPr>
+        <w:t>intitulé</w:t>
+      </w:r>
+      <w:r>
+        <w:rPr>
+          <w:rFonts w:ascii="Helvetica" w:eastAsia="Times New Roman" w:hAnsi="Helvetica" w:cs="Times New Roman"/>
+          <w:color w:val="111111"/>
+          <w:sz w:val="21"/>
+          <w:szCs w:val="21"/>
+          <w:lang w:eastAsia="fr-FR"/>
+        </w:rPr>
+        <w:t>, un créneau horaire (</w:t>
+      </w:r>
+      <w:r>
+        <w:rPr>
+          <w:rFonts w:ascii="Helvetica" w:eastAsia="Times New Roman" w:hAnsi="Helvetica" w:cs="Times New Roman"/>
+          <w:color w:val="111111"/>
+          <w:sz w:val="21"/>
+          <w:szCs w:val="21"/>
+          <w:highlight w:val="yellow"/>
+          <w:lang w:eastAsia="fr-FR"/>
+        </w:rPr>
+        <w:t>date</w:t>
+      </w:r>
+      <w:r>
+        <w:rPr>
+          <w:rFonts w:ascii="Helvetica" w:eastAsia="Times New Roman" w:hAnsi="Helvetica" w:cs="Times New Roman"/>
+          <w:color w:val="111111"/>
+          <w:sz w:val="21"/>
+          <w:szCs w:val="21"/>
+          <w:lang w:eastAsia="fr-FR"/>
+        </w:rPr>
+        <w:t xml:space="preserve">, heure </w:t>
+      </w:r>
+      <w:r>
+        <w:rPr>
+          <w:rFonts w:ascii="Helvetica" w:eastAsia="Times New Roman" w:hAnsi="Helvetica" w:cs="Times New Roman"/>
+          <w:color w:val="111111"/>
+          <w:sz w:val="21"/>
+          <w:szCs w:val="21"/>
+          <w:highlight w:val="yellow"/>
+          <w:lang w:eastAsia="fr-FR"/>
+        </w:rPr>
+        <w:t>début</w:t>
+      </w:r>
+      <w:r>
+        <w:rPr>
+          <w:rFonts w:ascii="Helvetica" w:eastAsia="Times New Roman" w:hAnsi="Helvetica" w:cs="Times New Roman"/>
+          <w:color w:val="111111"/>
+          <w:sz w:val="21"/>
+          <w:szCs w:val="21"/>
+          <w:lang w:eastAsia="fr-FR"/>
+        </w:rPr>
+        <w:t xml:space="preserve">, heure de </w:t>
+      </w:r>
+      <w:r>
+        <w:rPr>
+          <w:rFonts w:ascii="Helvetica" w:eastAsia="Times New Roman" w:hAnsi="Helvetica" w:cs="Times New Roman"/>
+          <w:color w:val="111111"/>
+          <w:sz w:val="21"/>
+          <w:szCs w:val="21"/>
+          <w:highlight w:val="yellow"/>
+          <w:lang w:eastAsia="fr-FR"/>
+        </w:rPr>
+        <w:t>fin</w:t>
+      </w:r>
+      <w:r>
+        <w:rPr>
+          <w:rFonts w:ascii="Helvetica" w:eastAsia="Times New Roman" w:hAnsi="Helvetica" w:cs="Times New Roman"/>
+          <w:color w:val="111111"/>
+          <w:sz w:val="21"/>
+          <w:szCs w:val="21"/>
+          <w:lang w:eastAsia="fr-FR"/>
+        </w:rPr>
+        <w:t xml:space="preserve">) et un nombre de participants </w:t>
+      </w:r>
+      <w:r>
+        <w:rPr>
+          <w:rFonts w:ascii="Helvetica" w:eastAsia="Times New Roman" w:hAnsi="Helvetica" w:cs="Times New Roman"/>
+          <w:color w:val="111111"/>
+          <w:sz w:val="21"/>
+          <w:szCs w:val="21"/>
+          <w:highlight w:val="yellow"/>
+          <w:lang w:eastAsia="fr-FR"/>
+        </w:rPr>
+        <w:t>minimum</w:t>
+      </w:r>
+      <w:r>
+        <w:rPr>
+          <w:rFonts w:ascii="Helvetica" w:eastAsia="Times New Roman" w:hAnsi="Helvetica" w:cs="Times New Roman"/>
+          <w:color w:val="111111"/>
+          <w:sz w:val="21"/>
+          <w:szCs w:val="21"/>
+          <w:lang w:eastAsia="fr-FR"/>
+        </w:rPr>
+        <w:t xml:space="preserve"> et </w:t>
+      </w:r>
+      <w:r>
+        <w:rPr>
+          <w:rFonts w:ascii="Helvetica" w:eastAsia="Times New Roman" w:hAnsi="Helvetica" w:cs="Times New Roman"/>
+          <w:color w:val="111111"/>
+          <w:sz w:val="21"/>
+          <w:szCs w:val="21"/>
+          <w:highlight w:val="yellow"/>
+          <w:lang w:eastAsia="fr-FR"/>
+        </w:rPr>
+        <w:t>maximum</w:t>
+      </w:r>
+      <w:r>
+        <w:rPr>
+          <w:rFonts w:ascii="Helvetica" w:eastAsia="Times New Roman" w:hAnsi="Helvetica" w:cs="Times New Roman"/>
+          <w:color w:val="111111"/>
+          <w:sz w:val="21"/>
+          <w:szCs w:val="21"/>
+          <w:lang w:eastAsia="fr-FR"/>
+        </w:rPr>
+        <w:t xml:space="preserve">. </w:t>
+      </w:r>
+      <w:r>
+        <w:rPr>
+          <w:rFonts w:ascii="Helvetica" w:eastAsia="Times New Roman" w:hAnsi="Helvetica" w:cs="Times New Roman"/>
+          <w:color w:val="111111"/>
+          <w:sz w:val="21"/>
+          <w:szCs w:val="21"/>
+          <w:highlight w:val="magenta"/>
+          <w:lang w:eastAsia="fr-FR"/>
+        </w:rPr>
+        <w:t>Le nombre de participants ne peut être ni inférieur à 3 ni supérieur à 20</w:t>
+      </w:r>
+      <w:r>
+        <w:rPr>
+          <w:rFonts w:ascii="Helvetica" w:eastAsia="Times New Roman" w:hAnsi="Helvetica" w:cs="Times New Roman"/>
+          <w:color w:val="111111"/>
+          <w:sz w:val="21"/>
+          <w:szCs w:val="21"/>
+          <w:lang w:eastAsia="fr-FR"/>
+        </w:rPr>
+        <w:t>.</w:t>
       </w:r>
     </w:p>
     <w:p>
@@ -468,27 +612,15 @@
           <w:lang w:eastAsia="fr-FR"/>
         </w:rPr>
       </w:pPr>
-      <w:proofErr w:type="gramStart"/>
-      <w:r>
-        <w:rPr>
-          <w:rFonts w:ascii="Helvetica" w:eastAsia="Times New Roman" w:hAnsi="Helvetica" w:cs="Times New Roman"/>
-          <w:color w:val="111111"/>
-          <w:sz w:val="21"/>
-          <w:szCs w:val="21"/>
-          <w:lang w:eastAsia="fr-FR"/>
-        </w:rPr>
-        <w:t>ouvert</w:t>
-      </w:r>
-      <w:proofErr w:type="gramEnd"/>
-      <w:r>
-        <w:rPr>
-          <w:rFonts w:ascii="Helvetica" w:eastAsia="Times New Roman" w:hAnsi="Helvetica" w:cs="Times New Roman"/>
-          <w:color w:val="111111"/>
-          <w:sz w:val="21"/>
-          <w:szCs w:val="21"/>
-          <w:lang w:eastAsia="fr-FR"/>
-        </w:rPr>
-        <w:t>, terminé, annulé.</w:t>
+      <w:r>
+        <w:rPr>
+          <w:rFonts w:ascii="Helvetica" w:eastAsia="Times New Roman" w:hAnsi="Helvetica" w:cs="Times New Roman"/>
+          <w:color w:val="111111"/>
+          <w:sz w:val="21"/>
+          <w:szCs w:val="21"/>
+          <w:lang w:eastAsia="fr-FR"/>
+        </w:rPr>
+        <w:t>ouvert, terminé, annulé.</w:t>
       </w:r>
     </w:p>
     <w:p>
@@ -573,7 +705,7 @@
           <w:lang w:eastAsia="fr-FR"/>
         </w:rPr>
         <w:pict w14:anchorId="3783BE23">
-          <v:rect id="_x0000_i1027" style="width:0;height:1.5pt" o:hralign="center" o:hrstd="t" o:hrnoshade="t" o:hr="t" fillcolor="#111" stroked="f"/>
+          <v:rect id="_x0000_i1025" style="width:0;height:1.5pt" o:hralign="center" o:hrstd="t" o:hrnoshade="t" o:hr="t" fillcolor="#111" stroked="f"/>
         </w:pict>
       </w:r>
     </w:p>

</xml_diff>